<commit_message>
Got stuck into infinite too, cracking on now.
</commit_message>
<xml_diff>
--- a/05 Exercise 5 - Infinite/Handouts/IDResolver_Questions.docx
+++ b/05 Exercise 5 - Infinite/Handouts/IDResolver_Questions.docx
@@ -2,10 +2,64 @@
 <file path=word/document.xml><?xml version="1.0" encoding="utf-8"?>
 <w:document xmlns:wpc="http://schemas.microsoft.com/office/word/2010/wordprocessingCanvas" xmlns:cx="http://schemas.microsoft.com/office/drawing/2014/chartex" xmlns:cx1="http://schemas.microsoft.com/office/drawing/2015/9/8/chartex" xmlns:cx2="http://schemas.microsoft.com/office/drawing/2015/10/21/chartex" xmlns:cx3="http://schemas.microsoft.com/office/drawing/2016/5/9/chartex" xmlns:cx4="http://schemas.microsoft.com/office/drawing/2016/5/10/chartex" xmlns:cx5="http://schemas.microsoft.com/office/drawing/2016/5/11/chartex" xmlns:cx6="http://schemas.microsoft.com/office/drawing/2016/5/12/chartex" xmlns:cx7="http://schemas.microsoft.com/office/drawing/2016/5/13/chartex" xmlns:cx8="http://schemas.microsoft.com/office/drawing/2016/5/14/chartex" xmlns:mc="http://schemas.openxmlformats.org/markup-compatibility/2006" xmlns:aink="http://schemas.microsoft.com/office/drawing/2016/ink" xmlns:am3d="http://schemas.microsoft.com/office/drawing/2017/model3d" xmlns:o="urn:schemas-microsoft-com:office:office" xmlns:r="http://schemas.openxmlformats.org/officeDocument/2006/relationships" xmlns:m="http://schemas.openxmlformats.org/officeDocument/2006/math" xmlns:v="urn:schemas-microsoft-com:vml" xmlns:wp14="http://schemas.microsoft.com/office/word/2010/wordprocessingDrawing" xmlns:wp="http://schemas.openxmlformats.org/drawingml/2006/wordprocessingDrawing" xmlns:w10="urn:schemas-microsoft-com:office:word" xmlns:w="http://schemas.openxmlformats.org/wordprocessingml/2006/main" xmlns:w14="http://schemas.microsoft.com/office/word/2010/wordml" xmlns:w15="http://schemas.microsoft.com/office/word/2012/wordml" xmlns:w16cid="http://schemas.microsoft.com/office/word/2016/wordml/cid" xmlns:w16se="http://schemas.microsoft.com/office/word/2015/wordml/symex" xmlns:wpg="http://schemas.microsoft.com/office/word/2010/wordprocessingGroup" xmlns:wpi="http://schemas.microsoft.com/office/word/2010/wordprocessingInk" xmlns:wne="http://schemas.microsoft.com/office/word/2006/wordml" xmlns:wps="http://schemas.microsoft.com/office/word/2010/wordprocessingShape" mc:Ignorable="w14 w15 w16se w16cid wp14">
   <w:body>
-    <w:p>
-      <w:bookmarkStart w:id="0" w:name="_GoBack"/>
-      <w:bookmarkEnd w:id="0"/>
-    </w:p>
+    <w:tbl>
+      <w:tblPr>
+        <w:tblStyle w:val="TableGrid"/>
+        <w:tblW w:w="0" w:type="auto"/>
+        <w:tblLook w:val="04A0" w:firstRow="1" w:lastRow="0" w:firstColumn="1" w:lastColumn="0" w:noHBand="0" w:noVBand="1"/>
+      </w:tblPr>
+      <w:tblGrid>
+        <w:gridCol w:w="4505"/>
+        <w:gridCol w:w="4505"/>
+      </w:tblGrid>
+      <w:tr>
+        <w:tc>
+          <w:tcPr>
+            <w:tcW w:w="4505" w:type="dxa"/>
+          </w:tcPr>
+          <w:p>
+            <w:r>
+              <w:t>Observability</w:t>
+            </w:r>
+          </w:p>
+        </w:tc>
+        <w:tc>
+          <w:tcPr>
+            <w:tcW w:w="4505" w:type="dxa"/>
+          </w:tcPr>
+          <w:p>
+            <w:r>
+              <w:t>Controllability</w:t>
+            </w:r>
+          </w:p>
+        </w:tc>
+      </w:tr>
+      <w:tr>
+        <w:tc>
+          <w:tcPr>
+            <w:tcW w:w="4505" w:type="dxa"/>
+          </w:tcPr>
+          <w:p>
+            <w:r>
+              <w:t>Decomposability</w:t>
+            </w:r>
+          </w:p>
+        </w:tc>
+        <w:tc>
+          <w:tcPr>
+            <w:tcW w:w="4505" w:type="dxa"/>
+          </w:tcPr>
+          <w:p>
+            <w:r>
+              <w:t>Simplicity</w:t>
+            </w:r>
+            <w:bookmarkStart w:id="0" w:name="_GoBack"/>
+            <w:bookmarkEnd w:id="0"/>
+          </w:p>
+        </w:tc>
+      </w:tr>
+    </w:tbl>
+    <w:p/>
     <w:sectPr>
       <w:headerReference w:type="default" r:id="rId6"/>
       <w:pgSz w:w="11900" w:h="16840"/>
@@ -68,7 +122,13 @@
       <w:rPr>
         <w:lang w:val="en-US"/>
       </w:rPr>
-      <w:t>ID Resolver – Adjacent Teams</w:t>
+      <w:t xml:space="preserve">ID Resolver – </w:t>
+    </w:r>
+    <w:r>
+      <w:rPr>
+        <w:lang w:val="en-US"/>
+      </w:rPr>
+      <w:t>Testability Questions</w:t>
     </w:r>
   </w:p>
 </w:hdr>
@@ -535,6 +595,22 @@
     <w:uiPriority w:val="99"/>
     <w:rsid w:val="00B2429F"/>
   </w:style>
+  <w:style w:type="table" w:styleId="TableGrid">
+    <w:name w:val="Table Grid"/>
+    <w:basedOn w:val="TableNormal"/>
+    <w:uiPriority w:val="39"/>
+    <w:rsid w:val="007F527B"/>
+    <w:tblPr>
+      <w:tblBorders>
+        <w:top w:val="single" w:sz="4" w:space="0" w:color="auto"/>
+        <w:left w:val="single" w:sz="4" w:space="0" w:color="auto"/>
+        <w:bottom w:val="single" w:sz="4" w:space="0" w:color="auto"/>
+        <w:right w:val="single" w:sz="4" w:space="0" w:color="auto"/>
+        <w:insideH w:val="single" w:sz="4" w:space="0" w:color="auto"/>
+        <w:insideV w:val="single" w:sz="4" w:space="0" w:color="auto"/>
+      </w:tblBorders>
+    </w:tblPr>
+  </w:style>
 </w:styles>
 </file>
 

</xml_diff>